<commit_message>
feat: add project management module
</commit_message>
<xml_diff>
--- a/backend/src/templates/probationary_contract.docx
+++ b/backend/src/templates/probationary_contract.docx
@@ -440,7 +440,7 @@
                     </wp:anchor>
                   </w:drawing>
                 </mc:Choice>
-                <mc:Fallback xmlns:a14="http://schemas.microsoft.com/office/drawing/2010/main" xmlns:a="http://schemas.openxmlformats.org/drawingml/2006/main">
+                <mc:Fallback xmlns:a="http://schemas.openxmlformats.org/drawingml/2006/main" xmlns:a14="http://schemas.microsoft.com/office/drawing/2010/main">
                   <w:pict w14:anchorId="19266F1C">
                     <v:shapetype id="_x0000_t32" coordsize="21600,21600" o:oned="t" filled="f" o:spt="32" path="m,l21600,21600e" w14:anchorId="1DD1C991">
                       <v:path fillok="f" arrowok="t" o:connecttype="none"/>
@@ -544,7 +544,7 @@
                     </wp:anchor>
                   </w:drawing>
                 </mc:Choice>
-                <mc:Fallback xmlns:a14="http://schemas.microsoft.com/office/drawing/2010/main" xmlns:a="http://schemas.openxmlformats.org/drawingml/2006/main">
+                <mc:Fallback xmlns:a="http://schemas.openxmlformats.org/drawingml/2006/main" xmlns:a14="http://schemas.microsoft.com/office/drawing/2010/main">
                   <w:pict w14:anchorId="71BB1636">
                     <v:shape id="AutoShape 3" style="position:absolute;margin-left:95.7pt;margin-top:.3pt;width:2in;height:0;z-index:251660288;visibility:visible;mso-wrap-style:square;mso-width-percent:0;mso-height-percent:0;mso-wrap-distance-left:9pt;mso-wrap-distance-top:0;mso-wrap-distance-right:9pt;mso-wrap-distance-bottom:0;mso-position-horizontal:absolute;mso-position-horizontal-relative:text;mso-position-vertical:absolute;mso-position-vertical-relative:text;mso-width-percent:0;mso-height-percent:0;mso-width-relative:page;mso-height-relative:page" o:spid="_x0000_s1026" type="#_x0000_t32" o:gfxdata="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" w14:anchorId="13B6754E"/>
                   </w:pict>
@@ -573,7 +573,7 @@
                 <w:szCs w:val="22"/>
                 <w:lang w:val="vi-VN"/>
               </w:rPr>
-              <w:t xml:space="preserve">... </w:t>
+              <w:t>{day}</w:t>
             </w:r>
             <w:r>
               <w:rPr>
@@ -585,7 +585,7 @@
                 <w:szCs w:val="22"/>
                 <w:lang w:val="vi-VN"/>
               </w:rPr>
-              <w:t xml:space="preserve">tháng </w:t>
+              <w:t xml:space="preserve"> </w:t>
             </w:r>
             <w:r>
               <w:rPr>
@@ -597,7 +597,7 @@
                 <w:szCs w:val="22"/>
                 <w:lang w:val="vi-VN"/>
               </w:rPr>
-              <w:t xml:space="preserve">... </w:t>
+              <w:t xml:space="preserve">tháng </w:t>
             </w:r>
             <w:r>
               <w:rPr>
@@ -609,7 +609,7 @@
                 <w:szCs w:val="22"/>
                 <w:lang w:val="vi-VN"/>
               </w:rPr>
-              <w:t xml:space="preserve">năm </w:t>
+              <w:t>{month}</w:t>
             </w:r>
             <w:r>
               <w:rPr>
@@ -621,7 +621,31 @@
                 <w:szCs w:val="22"/>
                 <w:lang w:val="vi-VN"/>
               </w:rPr>
-              <w:t>...</w:t>
+              <w:t xml:space="preserve"> </w:t>
+            </w:r>
+            <w:r>
+              <w:rPr>
+                <w:bCs/>
+                <w:i/>
+                <w:noProof/>
+                <w:color w:val="000000" w:themeColor="text1"/>
+                <w:sz w:val="22"/>
+                <w:szCs w:val="22"/>
+                <w:lang w:val="vi-VN"/>
+              </w:rPr>
+              <w:t xml:space="preserve">năm </w:t>
+            </w:r>
+            <w:r>
+              <w:rPr>
+                <w:bCs/>
+                <w:i/>
+                <w:noProof/>
+                <w:color w:val="000000" w:themeColor="text1"/>
+                <w:sz w:val="22"/>
+                <w:szCs w:val="22"/>
+                <w:lang w:val="vi-VN"/>
+              </w:rPr>
+              <w:t>{year}</w:t>
             </w:r>
           </w:p>
         </w:tc>
@@ -800,20 +824,62 @@
         <w:spacing w:before="120"/>
         <w:jc w:val="both"/>
         <w:rPr>
-          <w:noProof/>
-          <w:color w:val="000000" w:themeColor="text1"/>
-          <w:lang w:val="vi-VN"/>
-        </w:rPr>
-      </w:pPr>
-      <w:r>
-        <w:rPr>
           <w:i/>
           <w:iCs/>
           <w:noProof/>
           <w:color w:val="000000" w:themeColor="text1"/>
           <w:lang w:val="vi-VN"/>
         </w:rPr>
-        <w:t>- Căn cứ giấy uỷ quyền số:…..........của Tổng giám đốc, Giám đốc người đại diện pháp luật cho Ông/Bà</w:t>
+      </w:pPr>
+      <w:r>
+        <w:rPr>
+          <w:i/>
+          <w:iCs/>
+          <w:noProof/>
+          <w:color w:val="000000" w:themeColor="text1"/>
+          <w:lang w:val="vi-VN"/>
+        </w:rPr>
+        <w:t xml:space="preserve">- Căn cứ giấy uỷ quyền </w:t>
+      </w:r>
+      <w:r>
+        <w:rPr>
+          <w:i/>
+          <w:iCs/>
+          <w:noProof/>
+          <w:color w:val="000000" w:themeColor="text1"/>
+          <w:lang w:val="vi-VN"/>
+        </w:rPr>
+        <w:t>số: {</w:t>
+      </w:r>
+      <w:r>
+        <w:rPr>
+          <w:i/>
+          <w:iCs/>
+          <w:noProof/>
+          <w:color w:val="000000" w:themeColor="text1"/>
+          <w:lang w:val="vi-VN"/>
+        </w:rPr>
+        <w:t>authorization</w:t>
+      </w:r>
+      <w:r>
+        <w:rPr>
+          <w:i/>
+          <w:iCs/>
+          <w:noProof/>
+          <w:color w:val="000000" w:themeColor="text1"/>
+          <w:lang w:val="vi-VN"/>
+        </w:rPr>
+        <w:t xml:space="preserve">} </w:t>
+      </w:r>
+      <w:r>
+        <w:rPr>
+          <w:i/>
+          <w:iCs/>
+          <w:noProof/>
+          <w:color w:val="000000" w:themeColor="text1"/>
+          <w:lang w:val="vi-VN"/>
+        </w:rPr>
+        <w:t>của Tổng giám đốc, Giám đốc người đại diện pháp luật cho Ông/Bà</w:t>
       </w:r>
       <w:r>
         <w:rPr>
@@ -3309,6 +3375,7 @@
                 <w:noProof/>
                 <w:color w:val="000000" w:themeColor="text1"/>
               </w:rPr>
+              <w:lastRenderedPageBreak/>
               <w:t>Chức</w:t>
             </w:r>
             <w:r>
@@ -3388,7 +3455,6 @@
                 <w:noProof/>
                 <w:color w:val="000000" w:themeColor="text1"/>
               </w:rPr>
-              <w:lastRenderedPageBreak/>
               <w:t xml:space="preserve">Công việc phải làm: </w:t>
             </w:r>
           </w:p>
@@ -4294,6 +4360,7 @@
           <w:color w:val="000000" w:themeColor="text1"/>
           <w:lang w:val="vi-VN"/>
         </w:rPr>
+        <w:lastRenderedPageBreak/>
         <w:t xml:space="preserve">Phương tiện đi lại : Tự túc </w:t>
       </w:r>
     </w:p>
@@ -4323,7 +4390,6 @@
           <w:color w:val="000000" w:themeColor="text1"/>
           <w:lang w:val="vi-VN"/>
         </w:rPr>
-        <w:lastRenderedPageBreak/>
         <w:t>Mức lương :</w:t>
       </w:r>
       <w:r>
@@ -5449,7 +5515,7 @@
                     </wp:anchor>
                   </w:drawing>
                 </mc:Choice>
-                <mc:Fallback xmlns:a14="http://schemas.microsoft.com/office/drawing/2010/main" xmlns:a="http://schemas.openxmlformats.org/drawingml/2006/main">
+                <mc:Fallback xmlns:a="http://schemas.openxmlformats.org/drawingml/2006/main" xmlns:a14="http://schemas.microsoft.com/office/drawing/2010/main">
                   <w:pict w14:anchorId="312DFF83">
                     <v:shapetype id="_x0000_t32" coordsize="21600,21600" o:oned="t" filled="f" o:spt="32" path="m,l21600,21600e" w14:anchorId="048CC938">
                       <v:path fillok="f" arrowok="t" o:connecttype="none"/>
@@ -5589,7 +5655,7 @@
                     </wp:anchor>
                   </w:drawing>
                 </mc:Choice>
-                <mc:Fallback xmlns:a14="http://schemas.microsoft.com/office/drawing/2010/main" xmlns:a="http://schemas.openxmlformats.org/drawingml/2006/main">
+                <mc:Fallback xmlns:a="http://schemas.openxmlformats.org/drawingml/2006/main" xmlns:a14="http://schemas.microsoft.com/office/drawing/2010/main">
                   <w:pict w14:anchorId="7864EDD3">
                     <v:shape id="AutoShape 2" style="position:absolute;margin-left:72.8pt;margin-top:17.85pt;width:136.1pt;height:0;z-index:251662336;visibility:visible;mso-wrap-style:square;mso-width-percent:0;mso-height-percent:0;mso-wrap-distance-left:9pt;mso-wrap-distance-top:0;mso-wrap-distance-right:9pt;mso-wrap-distance-bottom:0;mso-position-horizontal:absolute;mso-position-horizontal-relative:text;mso-position-vertical:absolute;mso-position-vertical-relative:text;mso-width-percent:0;mso-height-percent:0;mso-width-relative:page;mso-height-relative:page" o:spid="_x0000_s1026" type="#_x0000_t32" o:gfxdata="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" w14:anchorId="383FC78B"/>
                   </w:pict>
@@ -5663,7 +5729,67 @@
                 <w:szCs w:val="26"/>
                 <w:lang w:val="vi-VN"/>
               </w:rPr>
-              <w:t>TP. Hồ Chí Minh, ngày ... tháng ... năm ...</w:t>
+              <w:t xml:space="preserve">TP. Hồ Chí Minh, ngày </w:t>
+            </w:r>
+            <w:r>
+              <w:rPr>
+                <w:bCs/>
+                <w:i/>
+                <w:noProof/>
+                <w:color w:val="000000" w:themeColor="text1"/>
+                <w:sz w:val="26"/>
+                <w:szCs w:val="26"/>
+                <w:lang w:val="vi-VN"/>
+              </w:rPr>
+              <w:t>{day}</w:t>
+            </w:r>
+            <w:r>
+              <w:rPr>
+                <w:bCs/>
+                <w:i/>
+                <w:noProof/>
+                <w:color w:val="000000" w:themeColor="text1"/>
+                <w:sz w:val="26"/>
+                <w:szCs w:val="26"/>
+                <w:lang w:val="vi-VN"/>
+              </w:rPr>
+              <w:t xml:space="preserve"> tháng </w:t>
+            </w:r>
+            <w:r>
+              <w:rPr>
+                <w:bCs/>
+                <w:i/>
+                <w:noProof/>
+                <w:color w:val="000000" w:themeColor="text1"/>
+                <w:sz w:val="26"/>
+                <w:szCs w:val="26"/>
+                <w:lang w:val="vi-VN"/>
+              </w:rPr>
+              <w:t>{month}</w:t>
+            </w:r>
+            <w:r>
+              <w:rPr>
+                <w:bCs/>
+                <w:i/>
+                <w:noProof/>
+                <w:color w:val="000000" w:themeColor="text1"/>
+                <w:sz w:val="26"/>
+                <w:szCs w:val="26"/>
+                <w:lang w:val="vi-VN"/>
+              </w:rPr>
+              <w:t xml:space="preserve"> năm </w:t>
+            </w:r>
+            <w:r>
+              <w:rPr>
+                <w:bCs/>
+                <w:i/>
+                <w:noProof/>
+                <w:color w:val="000000" w:themeColor="text1"/>
+                <w:sz w:val="26"/>
+                <w:szCs w:val="26"/>
+                <w:lang w:val="vi-VN"/>
+              </w:rPr>
+              <w:t>{year}</w:t>
             </w:r>
           </w:p>
         </w:tc>
@@ -7943,6 +8069,7 @@
                 <w:szCs w:val="24"/>
                 <w:lang w:val="vi-VN"/>
               </w:rPr>
+              <w:lastRenderedPageBreak/>
               <w:t>NGƯỜI SỬ DỤNG LAO ĐỘNG</w:t>
             </w:r>
           </w:p>
@@ -8020,7 +8147,6 @@
                 <w:szCs w:val="26"/>
                 <w:lang w:val="vi"/>
               </w:rPr>
-              <w:lastRenderedPageBreak/>
               <w:t xml:space="preserve">CÔNG TY </w:t>
             </w:r>
             <w:r>
@@ -8140,7 +8266,73 @@
                 <w:szCs w:val="26"/>
                 <w:lang w:val="vi"/>
               </w:rPr>
-              <w:t>TP. Hồ Chí Minh, ngày ... tháng ... năm ...</w:t>
+              <w:t>TP. Hồ Chí Minh, ngày .</w:t>
+            </w:r>
+            <w:r>
+              <w:rPr>
+                <w:i/>
+                <w:iCs/>
+                <w:color w:val="000000" w:themeColor="text1"/>
+                <w:sz w:val="26"/>
+                <w:szCs w:val="26"/>
+                <w:lang w:val="vi"/>
+              </w:rPr>
+              <w:t>{day}</w:t>
+            </w:r>
+            <w:r>
+              <w:rPr>
+                <w:i/>
+                <w:iCs/>
+                <w:color w:val="000000" w:themeColor="text1"/>
+                <w:sz w:val="26"/>
+                <w:szCs w:val="26"/>
+                <w:lang w:val="vi"/>
+              </w:rPr>
+              <w:t xml:space="preserve"> tháng </w:t>
+            </w:r>
+            <w:r>
+              <w:rPr>
+                <w:i/>
+                <w:iCs/>
+                <w:color w:val="000000" w:themeColor="text1"/>
+                <w:sz w:val="26"/>
+                <w:szCs w:val="26"/>
+                <w:lang w:val="vi"/>
+              </w:rPr>
+              <w:t>{month}</w:t>
+            </w:r>
+            <w:r>
+              <w:rPr>
+                <w:i/>
+                <w:iCs/>
+                <w:color w:val="000000" w:themeColor="text1"/>
+                <w:sz w:val="26"/>
+                <w:szCs w:val="26"/>
+                <w:lang w:val="vi"/>
+              </w:rPr>
+              <w:t xml:space="preserve"> năm </w:t>
+            </w:r>
+            <w:r>
+              <w:rPr>
+                <w:i/>
+                <w:iCs/>
+                <w:color w:val="000000" w:themeColor="text1"/>
+                <w:sz w:val="26"/>
+                <w:szCs w:val="26"/>
+                <w:lang w:val="vi"/>
+              </w:rPr>
+              <w:t>{</w:t>
+            </w:r>
+            <w:r>
+              <w:rPr>
+                <w:i/>
+                <w:iCs/>
+                <w:color w:val="000000" w:themeColor="text1"/>
+                <w:sz w:val="26"/>
+                <w:szCs w:val="26"/>
+                <w:lang w:val="vi"/>
+              </w:rPr>
+              <w:t>year}</w:t>
             </w:r>
           </w:p>
         </w:tc>
@@ -10187,16 +10379,8 @@
           <w:color w:val="000000" w:themeColor="text1"/>
           <w:lang w:val="vi-VN"/>
         </w:rPr>
-        <w:t xml:space="preserve">Trong trường hợp HĐLĐ kết thúc và trong vòng 24 tháng kể từ ngày nghỉ việc, NLĐ phải lập tức hoàn trả hoặc, nếu có văn bản chỉ thị, phải tiêu hủy toàn bộ thông tin độc quyền mà mình </w:t>
-      </w:r>
-      <w:r>
-        <w:rPr>
-          <w:noProof/>
-          <w:color w:val="000000" w:themeColor="text1"/>
-          <w:lang w:val="vi-VN"/>
-        </w:rPr>
         <w:lastRenderedPageBreak/>
-        <w:t>có được, bao gồm tất cả các bản sao, mô phỏng, tóm tắt, phân tích hay trích dẫn của các tài liệu này hoặc dựa vào các tài liệu này. Trường hợp bị phát hiện – Cá nhân đó sẽ bị khởi tố trước pháp luật. Công ty và/hoặc Khách hàng sẽ có quyền yêu cầu bồi thường hoặc tiền phạt đối với NLĐ do vi phạm điều khoản Bảo mật này..</w:t>
+        <w:t>Trong trường hợp HĐLĐ kết thúc và trong vòng 24 tháng kể từ ngày nghỉ việc, NLĐ phải lập tức hoàn trả hoặc, nếu có văn bản chỉ thị, phải tiêu hủy toàn bộ thông tin độc quyền mà mình có được, bao gồm tất cả các bản sao, mô phỏng, tóm tắt, phân tích hay trích dẫn của các tài liệu này hoặc dựa vào các tài liệu này. Trường hợp bị phát hiện – Cá nhân đó sẽ bị khởi tố trước pháp luật. Công ty và/hoặc Khách hàng sẽ có quyền yêu cầu bồi thường hoặc tiền phạt đối với NLĐ do vi phạm điều khoản Bảo mật này..</w:t>
       </w:r>
     </w:p>
     <w:p>
@@ -14704,6 +14888,7 @@
   <w:style w:type="character" w:default="1" w:styleId="DefaultParagraphFont">
     <w:name w:val="Default Paragraph Font"/>
     <w:uiPriority w:val="1"/>
+    <w:semiHidden/>
     <w:unhideWhenUsed/>
   </w:style>
   <w:style w:type="table" w:default="1" w:styleId="TableNormal">

</xml_diff>